<commit_message>
i think i am getting the hang of it
</commit_message>
<xml_diff>
--- a/CR_FDIS_3_EGR/reviewed/Analytical.Model.Clause4_reviewed.docx
+++ b/CR_FDIS_3_EGR/reviewed/Analytical.Model.Clause4_reviewed.docx
@@ -853,6 +853,16 @@
         </w:rPr>
         <w:t> type. It adds the data type</w:t>
       </w:r>
+      <w:ins w:id="3" w:author="Sapp (US), Brandon" w:date="2019-03-20T11:36:00Z">
+        <w:r>
+          <w:rPr>
+            <w:color w:val="000000"/>
+            <w:sz w:val="27"/>
+            <w:szCs w:val="27"/>
+          </w:rPr>
+          <w:t xml:space="preserve"> </w:t>
+        </w:r>
+      </w:ins>
       <w:hyperlink r:id="rId18" w:anchor="analytical_model_arm.digital_analytical_model_vector_port" w:history="1">
         <w:r>
           <w:rPr>
@@ -1033,14 +1043,14 @@
           <w:color w:val="000000"/>
         </w:rPr>
       </w:pPr>
-      <w:bookmarkStart w:id="3" w:name="analytical_model_arm.am_documented_eleme"/>
+      <w:bookmarkStart w:id="4" w:name="analytical_model_arm.am_documented_eleme"/>
       <w:r>
         <w:rPr>
           <w:color w:val="000000"/>
         </w:rPr>
         <w:t>4.2.2 am_documented_element_select</w:t>
       </w:r>
-      <w:bookmarkEnd w:id="3"/>
+      <w:bookmarkEnd w:id="4"/>
       <w:r>
         <w:rPr>
           <w:color w:val="000000"/>
@@ -1342,14 +1352,14 @@
           <w:color w:val="000000"/>
         </w:rPr>
       </w:pPr>
-      <w:bookmarkStart w:id="4" w:name="analytical_model_arm.am_parameter_assign"/>
+      <w:bookmarkStart w:id="5" w:name="analytical_model_arm.am_parameter_assign"/>
       <w:r>
         <w:rPr>
           <w:color w:val="000000"/>
         </w:rPr>
         <w:t>4.2.3 am_parameter_assignment_select</w:t>
       </w:r>
-      <w:bookmarkEnd w:id="4"/>
+      <w:bookmarkEnd w:id="5"/>
       <w:r>
         <w:rPr>
           <w:color w:val="000000"/>
@@ -1636,14 +1646,14 @@
           <w:color w:val="000000"/>
         </w:rPr>
       </w:pPr>
-      <w:bookmarkStart w:id="5" w:name="analytical_model_arm.am_property_assignm"/>
+      <w:bookmarkStart w:id="6" w:name="analytical_model_arm.am_property_assignm"/>
       <w:r>
         <w:rPr>
           <w:color w:val="000000"/>
         </w:rPr>
         <w:t>4.2.4 am_property_assignment_select</w:t>
       </w:r>
-      <w:bookmarkEnd w:id="5"/>
+      <w:bookmarkEnd w:id="6"/>
       <w:r>
         <w:rPr>
           <w:color w:val="000000"/>
@@ -2030,7 +2040,7 @@
         </w:rPr>
         <w:t xml:space="preserve"> type is an extensible list of alternate data types that allows for the designation of the data </w:t>
       </w:r>
-      <w:del w:id="6" w:author="Sapp (US), Brandon" w:date="2019-03-20T10:28:00Z">
+      <w:del w:id="7" w:author="Sapp (US), Brandon" w:date="2019-03-20T10:28:00Z">
         <w:r>
           <w:rPr>
             <w:color w:val="000000"/>
@@ -2040,7 +2050,7 @@
           <w:delText>type .</w:delText>
         </w:r>
       </w:del>
-      <w:ins w:id="7" w:author="Sapp (US), Brandon" w:date="2019-03-20T10:28:00Z">
+      <w:ins w:id="8" w:author="Sapp (US), Brandon" w:date="2019-03-20T10:28:00Z">
         <w:r>
           <w:rPr>
             <w:color w:val="000000"/>
@@ -2158,14 +2168,14 @@
           <w:color w:val="000000"/>
         </w:rPr>
       </w:pPr>
-      <w:bookmarkStart w:id="8" w:name="analytical_model_arm.port_property_type"/>
+      <w:bookmarkStart w:id="9" w:name="analytical_model_arm.port_property_type"/>
       <w:r>
         <w:rPr>
           <w:color w:val="000000"/>
         </w:rPr>
         <w:t>4.2.6 port_property_type</w:t>
       </w:r>
-      <w:bookmarkEnd w:id="8"/>
+      <w:bookmarkEnd w:id="9"/>
       <w:r>
         <w:rPr>
           <w:color w:val="000000"/>
@@ -2565,7 +2575,7 @@
           <w:szCs w:val="27"/>
         </w:rPr>
       </w:pPr>
-      <w:bookmarkStart w:id="9" w:name="analytical_model_arm.port_property_type."/>
+      <w:bookmarkStart w:id="10" w:name="analytical_model_arm.port_property_type."/>
       <w:r>
         <w:rPr>
           <w:b/>
@@ -2576,7 +2586,7 @@
         </w:rPr>
         <w:t>physical_property_type: </w:t>
       </w:r>
-      <w:bookmarkEnd w:id="9"/>
+      <w:bookmarkEnd w:id="10"/>
       <w:r>
         <w:rPr>
           <w:color w:val="000000"/>
@@ -2992,7 +3002,7 @@
           <w:szCs w:val="27"/>
         </w:rPr>
       </w:pPr>
-      <w:bookmarkStart w:id="10" w:name="analytical_model_arm.signal_flow_directi"/>
+      <w:bookmarkStart w:id="11" w:name="analytical_model_arm.signal_flow_directi"/>
       <w:r>
         <w:rPr>
           <w:b/>
@@ -3003,7 +3013,7 @@
         </w:rPr>
         <w:t>bidirectional: </w:t>
       </w:r>
-      <w:bookmarkEnd w:id="10"/>
+      <w:bookmarkEnd w:id="11"/>
       <w:r>
         <w:rPr>
           <w:color w:val="000000"/>
@@ -3020,14 +3030,14 @@
           <w:color w:val="000000"/>
         </w:rPr>
       </w:pPr>
-      <w:bookmarkStart w:id="11" w:name="entities"/>
+      <w:bookmarkStart w:id="12" w:name="entities"/>
       <w:r>
         <w:rPr>
           <w:color w:val="000000"/>
         </w:rPr>
         <w:t>4.3 ARM entity definitions</w:t>
       </w:r>
-      <w:bookmarkEnd w:id="11"/>
+      <w:bookmarkEnd w:id="12"/>
     </w:p>
     <w:p>
       <w:pPr>
@@ -3282,14 +3292,14 @@
           <w:szCs w:val="27"/>
         </w:rPr>
       </w:pPr>
-      <w:bookmarkStart w:id="12" w:name="note_"/>
+      <w:bookmarkStart w:id="13" w:name="note_"/>
       <w:r>
         <w:rPr>
           <w:color w:val="000000"/>
         </w:rPr>
         <w:t>NOTE    Physical macro</w:t>
       </w:r>
-      <w:ins w:id="13" w:author="Sapp (US), Brandon" w:date="2019-03-20T10:19:00Z">
+      <w:ins w:id="14" w:author="Sapp (US), Brandon" w:date="2019-03-20T10:19:00Z">
         <w:r>
           <w:rPr>
             <w:color w:val="000000"/>
@@ -3297,7 +3307,7 @@
           <w:t>-</w:t>
         </w:r>
       </w:ins>
-      <w:del w:id="14" w:author="Sapp (US), Brandon" w:date="2019-03-20T10:19:00Z">
+      <w:del w:id="15" w:author="Sapp (US), Brandon" w:date="2019-03-20T10:19:00Z">
         <w:r>
           <w:rPr>
             <w:color w:val="000000"/>
@@ -3309,7 +3319,21 @@
         <w:rPr>
           <w:color w:val="000000"/>
         </w:rPr>
-        <w:t>level models require across variables to occur in pairs but that is not formalized in this standard.</w:t>
+        <w:t>level models require across variables to occur in pairs</w:t>
+      </w:r>
+      <w:ins w:id="16" w:author="Sapp (US), Brandon" w:date="2019-03-20T11:37:00Z">
+        <w:r>
+          <w:rPr>
+            <w:color w:val="000000"/>
+          </w:rPr>
+          <w:t>,</w:t>
+        </w:r>
+      </w:ins>
+      <w:r>
+        <w:rPr>
+          <w:color w:val="000000"/>
+        </w:rPr>
+        <w:t xml:space="preserve"> but that is not formalized in this standard.</w:t>
       </w:r>
     </w:p>
     <w:p>
@@ -3321,7 +3345,7 @@
           <w:szCs w:val="27"/>
         </w:rPr>
       </w:pPr>
-      <w:bookmarkStart w:id="15" w:name="example_"/>
+      <w:bookmarkStart w:id="17" w:name="example_"/>
       <w:r>
         <w:rPr>
           <w:color w:val="000000"/>
@@ -3508,7 +3532,7 @@
           <w:szCs w:val="27"/>
         </w:rPr>
       </w:pPr>
-      <w:bookmarkStart w:id="16" w:name="analytical_model_arm.across_port_variabl"/>
+      <w:bookmarkStart w:id="18" w:name="analytical_model_arm.across_port_variabl"/>
       <w:r>
         <w:rPr>
           <w:b/>
@@ -3519,7 +3543,7 @@
         </w:rPr>
         <w:t>WR1: </w:t>
       </w:r>
-      <w:bookmarkEnd w:id="16"/>
+      <w:bookmarkEnd w:id="18"/>
       <w:r>
         <w:rPr>
           <w:color w:val="000000"/>
@@ -3927,7 +3951,7 @@
           <w:szCs w:val="27"/>
         </w:rPr>
       </w:pPr>
-      <w:bookmarkStart w:id="17" w:name="analytical_model_arm.analog_analytical_m"/>
+      <w:bookmarkStart w:id="19" w:name="analytical_model_arm.analog_analytical_m"/>
       <w:r>
         <w:rPr>
           <w:b/>
@@ -3938,7 +3962,7 @@
         </w:rPr>
         <w:t>signal_variable: </w:t>
       </w:r>
-      <w:bookmarkEnd w:id="17"/>
+      <w:bookmarkEnd w:id="19"/>
       <w:r>
         <w:rPr>
           <w:color w:val="000000"/>
@@ -3965,7 +3989,7 @@
         </w:rPr>
         <w:t> is dependent on the existence of the</w:t>
       </w:r>
-      <w:ins w:id="18" w:author="Sapp (US), Brandon" w:date="2019-03-20T10:28:00Z">
+      <w:ins w:id="20" w:author="Sapp (US), Brandon" w:date="2019-03-20T10:28:00Z">
         <w:r>
           <w:rPr>
             <w:color w:val="000000"/>
@@ -4095,14 +4119,14 @@
           <w:color w:val="000000"/>
         </w:rPr>
       </w:pPr>
-      <w:bookmarkStart w:id="19" w:name="analytical_model_arm.port_variable"/>
+      <w:bookmarkStart w:id="21" w:name="analytical_model_arm.port_variable"/>
       <w:r>
         <w:rPr>
           <w:color w:val="000000"/>
         </w:rPr>
         <w:t>4.3.3 Port_variable</w:t>
       </w:r>
-      <w:bookmarkEnd w:id="19"/>
+      <w:bookmarkEnd w:id="21"/>
       <w:r>
         <w:rPr>
           <w:color w:val="000000"/>
@@ -4377,7 +4401,7 @@
         </w:rPr>
         <w:t>NOTE    When model</w:t>
       </w:r>
-      <w:ins w:id="20" w:author="Sapp (US), Brandon" w:date="2019-03-20T10:21:00Z">
+      <w:ins w:id="22" w:author="Sapp (US), Brandon" w:date="2019-03-20T10:21:00Z">
         <w:r>
           <w:rPr>
             <w:color w:val="000000"/>
@@ -4723,7 +4747,7 @@
           <w:szCs w:val="27"/>
         </w:rPr>
       </w:pPr>
-      <w:bookmarkStart w:id="21" w:name="analytical_model_arm.port_variable.assoc"/>
+      <w:bookmarkStart w:id="23" w:name="analytical_model_arm.port_variable.assoc"/>
       <w:r>
         <w:rPr>
           <w:b/>
@@ -4734,7 +4758,7 @@
         </w:rPr>
         <w:t>associated_port: </w:t>
       </w:r>
-      <w:bookmarkEnd w:id="21"/>
+      <w:bookmarkEnd w:id="23"/>
       <w:r>
         <w:rPr>
           <w:color w:val="000000"/>
@@ -4791,7 +4815,7 @@
           <w:szCs w:val="27"/>
         </w:rPr>
       </w:pPr>
-      <w:bookmarkStart w:id="22" w:name="analytical_model_arm.port_variable.varia"/>
+      <w:bookmarkStart w:id="24" w:name="analytical_model_arm.port_variable.varia"/>
       <w:r>
         <w:rPr>
           <w:b/>
@@ -4802,7 +4826,7 @@
         </w:rPr>
         <w:t>variable_name: </w:t>
       </w:r>
-      <w:bookmarkEnd w:id="22"/>
+      <w:bookmarkEnd w:id="24"/>
       <w:r>
         <w:rPr>
           <w:color w:val="000000"/>
@@ -4901,7 +4925,7 @@
           <w:szCs w:val="27"/>
         </w:rPr>
       </w:pPr>
-      <w:bookmarkStart w:id="23" w:name="analytical_model_arm.port_variable.unit_"/>
+      <w:bookmarkStart w:id="25" w:name="analytical_model_arm.port_variable.unit_"/>
       <w:r>
         <w:rPr>
           <w:b/>
@@ -4912,7 +4936,7 @@
         </w:rPr>
         <w:t>unit_of_measure: </w:t>
       </w:r>
-      <w:bookmarkEnd w:id="23"/>
+      <w:bookmarkEnd w:id="25"/>
       <w:r>
         <w:rPr>
           <w:color w:val="000000"/>
@@ -4986,7 +5010,7 @@
           <w:szCs w:val="27"/>
         </w:rPr>
       </w:pPr>
-      <w:bookmarkStart w:id="24" w:name="analytical_model_arm.port_variable.ur:ur"/>
+      <w:bookmarkStart w:id="26" w:name="analytical_model_arm.port_variable.ur:ur"/>
       <w:r>
         <w:rPr>
           <w:b/>
@@ -4997,7 +5021,7 @@
         </w:rPr>
         <w:t>UR1: </w:t>
       </w:r>
-      <w:bookmarkEnd w:id="24"/>
+      <w:bookmarkEnd w:id="26"/>
       <w:r>
         <w:rPr>
           <w:color w:val="000000"/>
@@ -5068,14 +5092,14 @@
           <w:color w:val="000000"/>
         </w:rPr>
       </w:pPr>
-      <w:bookmarkStart w:id="25" w:name="analytical_model_arm.analytical_model"/>
+      <w:bookmarkStart w:id="27" w:name="analytical_model_arm.analytical_model"/>
       <w:r>
         <w:rPr>
           <w:color w:val="000000"/>
         </w:rPr>
         <w:t>4.3.4 Analytical_model</w:t>
       </w:r>
-      <w:bookmarkEnd w:id="25"/>
+      <w:bookmarkEnd w:id="27"/>
       <w:r>
         <w:rPr>
           <w:color w:val="000000"/>
@@ -5428,7 +5452,7 @@
           <w:szCs w:val="27"/>
         </w:rPr>
       </w:pPr>
-      <w:bookmarkStart w:id="26" w:name="analytical_model_arm.analytical_model.ur"/>
+      <w:bookmarkStart w:id="28" w:name="analytical_model_arm.analytical_model.ur"/>
       <w:r>
         <w:rPr>
           <w:b/>
@@ -5439,7 +5463,7 @@
         </w:rPr>
         <w:t>UR1: </w:t>
       </w:r>
-      <w:bookmarkEnd w:id="26"/>
+      <w:bookmarkEnd w:id="28"/>
       <w:r>
         <w:rPr>
           <w:color w:val="000000"/>
@@ -5720,7 +5744,7 @@
         </w:rPr>
         <w:t>NOTE    Specific expectations for the correlation of the behaviour exhibited by the model and the behaviour of the object model</w:t>
       </w:r>
-      <w:ins w:id="27" w:author="Sapp (US), Brandon" w:date="2019-03-20T10:21:00Z">
+      <w:ins w:id="29" w:author="Sapp (US), Brandon" w:date="2019-03-20T10:21:00Z">
         <w:r>
           <w:rPr>
             <w:color w:val="000000"/>
@@ -6179,7 +6203,7 @@
           <w:szCs w:val="27"/>
         </w:rPr>
       </w:pPr>
-      <w:bookmarkStart w:id="28" w:name="analytical_model_arm.analytical_model_ap"/>
+      <w:bookmarkStart w:id="30" w:name="analytical_model_arm.analytical_model_ap"/>
       <w:r>
         <w:rPr>
           <w:b/>
@@ -6190,7 +6214,7 @@
         </w:rPr>
         <w:t>UR1: </w:t>
       </w:r>
-      <w:bookmarkEnd w:id="28"/>
+      <w:bookmarkEnd w:id="30"/>
       <w:r>
         <w:rPr>
           <w:color w:val="000000"/>
@@ -6465,7 +6489,7 @@
           <w:szCs w:val="27"/>
         </w:rPr>
       </w:pPr>
-      <w:bookmarkStart w:id="29" w:name="note_1"/>
+      <w:bookmarkStart w:id="31" w:name="note_1"/>
       <w:r>
         <w:rPr>
           <w:color w:val="000000"/>
@@ -6512,7 +6536,7 @@
           <w:szCs w:val="27"/>
         </w:rPr>
       </w:pPr>
-      <w:bookmarkStart w:id="30" w:name="note_2"/>
+      <w:bookmarkStart w:id="32" w:name="note_2"/>
       <w:r>
         <w:rPr>
           <w:color w:val="000000"/>
@@ -6543,7 +6567,7 @@
           <w:szCs w:val="27"/>
         </w:rPr>
       </w:pPr>
-      <w:bookmarkStart w:id="31" w:name="note_3"/>
+      <w:bookmarkStart w:id="33" w:name="note_3"/>
       <w:r>
         <w:rPr>
           <w:color w:val="000000"/>
@@ -6646,8 +6670,8 @@
         </w:rPr>
         <w:br/>
       </w:r>
-      <w:bookmarkStart w:id="32" w:name="figure_am"/>
-      <w:bookmarkEnd w:id="32"/>
+      <w:bookmarkStart w:id="34" w:name="figure_am"/>
+      <w:bookmarkEnd w:id="34"/>
     </w:p>
     <w:p>
       <w:pPr>
@@ -6820,7 +6844,7 @@
         </w:rPr>
         <w:t>s declared in the interface</w:t>
       </w:r>
-      <w:ins w:id="33" w:author="Sapp (US), Brandon" w:date="2019-03-20T10:22:00Z">
+      <w:ins w:id="35" w:author="Sapp (US), Brandon" w:date="2019-03-20T10:22:00Z">
         <w:r>
           <w:rPr>
             <w:color w:val="000000"/>
@@ -6880,7 +6904,7 @@
         </w:rPr>
         <w:t> </w:t>
       </w:r>
-      <w:del w:id="34" w:author="Sapp (US), Brandon" w:date="2019-03-20T10:29:00Z">
+      <w:del w:id="36" w:author="Sapp (US), Brandon" w:date="2019-03-20T10:29:00Z">
         <w:r>
           <w:rPr>
             <w:color w:val="000000"/>
@@ -6888,7 +6912,7 @@
           <w:delText>are</w:delText>
         </w:r>
       </w:del>
-      <w:ins w:id="35" w:author="Sapp (US), Brandon" w:date="2019-03-20T10:29:00Z">
+      <w:ins w:id="37" w:author="Sapp (US), Brandon" w:date="2019-03-20T10:29:00Z">
         <w:r>
           <w:rPr>
             <w:color w:val="000000"/>
@@ -6918,7 +6942,7 @@
         </w:rPr>
         <w:t>NOTE 3   This part of ISO 10303 provides complete support for exchange of units, including SI units, derived units, and user</w:t>
       </w:r>
-      <w:ins w:id="36" w:author="Sapp (US), Brandon" w:date="2019-03-20T10:22:00Z">
+      <w:ins w:id="38" w:author="Sapp (US), Brandon" w:date="2019-03-20T10:22:00Z">
         <w:r>
           <w:rPr>
             <w:color w:val="000000"/>
@@ -6926,7 +6950,7 @@
           <w:t>-</w:t>
         </w:r>
       </w:ins>
-      <w:del w:id="37" w:author="Sapp (US), Brandon" w:date="2019-03-20T10:22:00Z">
+      <w:del w:id="39" w:author="Sapp (US), Brandon" w:date="2019-03-20T10:22:00Z">
         <w:r>
           <w:rPr>
             <w:color w:val="000000"/>
@@ -6950,7 +6974,7 @@
           <w:szCs w:val="27"/>
         </w:rPr>
       </w:pPr>
-      <w:bookmarkStart w:id="38" w:name="note_4"/>
+      <w:bookmarkStart w:id="40" w:name="note_4"/>
       <w:r>
         <w:rPr>
           <w:color w:val="000000"/>
@@ -7447,7 +7471,7 @@
         </w:rPr>
         <w:t xml:space="preserve">. Figure 1 illustrates how </w:t>
       </w:r>
-      <w:del w:id="39" w:author="Sapp (US), Brandon" w:date="2019-03-20T10:22:00Z">
+      <w:del w:id="41" w:author="Sapp (US), Brandon" w:date="2019-03-20T10:22:00Z">
         <w:r>
           <w:rPr>
             <w:color w:val="000000"/>
@@ -7531,7 +7555,7 @@
         </w:rPr>
         <w:t> that defines the semantics and syntax of the computer</w:t>
       </w:r>
-      <w:ins w:id="40" w:author="Sapp (US), Brandon" w:date="2019-03-20T10:23:00Z">
+      <w:ins w:id="42" w:author="Sapp (US), Brandon" w:date="2019-03-20T10:23:00Z">
         <w:r>
           <w:rPr>
             <w:color w:val="000000"/>
@@ -7541,7 +7565,7 @@
           <w:t>-</w:t>
         </w:r>
       </w:ins>
-      <w:del w:id="41" w:author="Sapp (US), Brandon" w:date="2019-03-20T10:23:00Z">
+      <w:del w:id="43" w:author="Sapp (US), Brandon" w:date="2019-03-20T10:23:00Z">
         <w:r>
           <w:rPr>
             <w:color w:val="000000"/>
@@ -7577,7 +7601,7 @@
         </w:rPr>
         <w:t xml:space="preserve"> will be encoded. Figure 1 illustrates how </w:t>
       </w:r>
-      <w:del w:id="42" w:author="Sapp (US), Brandon" w:date="2019-03-20T10:23:00Z">
+      <w:del w:id="44" w:author="Sapp (US), Brandon" w:date="2019-03-20T10:23:00Z">
         <w:r>
           <w:rPr>
             <w:color w:val="000000"/>
@@ -7681,7 +7705,7 @@
         </w:rPr>
         <w:t> is dependent on the existence of the</w:t>
       </w:r>
-      <w:ins w:id="43" w:author="Sapp (US), Brandon" w:date="2019-03-20T10:29:00Z">
+      <w:ins w:id="45" w:author="Sapp (US), Brandon" w:date="2019-03-20T10:29:00Z">
         <w:r>
           <w:rPr>
             <w:color w:val="000000"/>
@@ -7761,7 +7785,7 @@
           <w:t>Analytical_model_port</w:t>
         </w:r>
       </w:hyperlink>
-      <w:ins w:id="44" w:author="Sapp (US), Brandon" w:date="2019-03-20T10:27:00Z">
+      <w:ins w:id="46" w:author="Sapp (US), Brandon" w:date="2019-03-20T10:27:00Z">
         <w:r>
           <w:rPr>
             <w:color w:val="000000"/>
@@ -7843,7 +7867,7 @@
         </w:rPr>
         <w:t> is dependent on the existence of the</w:t>
       </w:r>
-      <w:ins w:id="45" w:author="Sapp (US), Brandon" w:date="2019-03-20T10:27:00Z">
+      <w:ins w:id="47" w:author="Sapp (US), Brandon" w:date="2019-03-20T10:27:00Z">
         <w:r>
           <w:rPr>
             <w:color w:val="000000"/>
@@ -7911,7 +7935,7 @@
         </w:rPr>
         <w:t>. There shall be one or more</w:t>
       </w:r>
-      <w:ins w:id="46" w:author="Sapp (US), Brandon" w:date="2019-03-20T10:27:00Z">
+      <w:ins w:id="48" w:author="Sapp (US), Brandon" w:date="2019-03-20T10:27:00Z">
         <w:r>
           <w:rPr>
             <w:color w:val="000000"/>
@@ -7959,7 +7983,7 @@
         </w:rPr>
         <w:t>. Figure 1 illustrates the use of </w:t>
       </w:r>
-      <w:ins w:id="47" w:author="Sapp (US), Brandon" w:date="2019-03-20T10:23:00Z">
+      <w:ins w:id="49" w:author="Sapp (US), Brandon" w:date="2019-03-20T10:23:00Z">
         <w:r>
           <w:rPr>
             <w:color w:val="000000"/>
@@ -8034,7 +8058,7 @@
         </w:rPr>
         <w:t> is dependent on the existence of the</w:t>
       </w:r>
-      <w:ins w:id="48" w:author="Sapp (US), Brandon" w:date="2019-03-20T10:27:00Z">
+      <w:ins w:id="50" w:author="Sapp (US), Brandon" w:date="2019-03-20T10:27:00Z">
         <w:r>
           <w:rPr>
             <w:color w:val="000000"/>
@@ -8120,7 +8144,7 @@
         </w:rPr>
         <w:t> includes interface specifications for</w:t>
       </w:r>
-      <w:ins w:id="49" w:author="Sapp (US), Brandon" w:date="2019-03-20T10:29:00Z">
+      <w:ins w:id="51" w:author="Sapp (US), Brandon" w:date="2019-03-20T10:29:00Z">
         <w:r>
           <w:rPr>
             <w:color w:val="000000"/>
@@ -8860,7 +8884,7 @@
           <w:szCs w:val="27"/>
         </w:rPr>
       </w:pPr>
-      <w:bookmarkStart w:id="50" w:name="analytical_model_arm.analytical_model_ma"/>
+      <w:bookmarkStart w:id="52" w:name="analytical_model_arm.analytical_model_ma"/>
       <w:r>
         <w:rPr>
           <w:b/>
@@ -8871,7 +8895,7 @@
         </w:rPr>
         <w:t>WR1: </w:t>
       </w:r>
-      <w:bookmarkEnd w:id="50"/>
+      <w:bookmarkEnd w:id="52"/>
       <w:r>
         <w:rPr>
           <w:color w:val="000000"/>
@@ -9151,7 +9175,7 @@
         </w:rPr>
         <w:t xml:space="preserve">EXAMPLE    In Spice, </w:t>
       </w:r>
-      <w:ins w:id="51" w:author="Sapp (US), Brandon" w:date="2019-03-20T10:23:00Z">
+      <w:ins w:id="53" w:author="Sapp (US), Brandon" w:date="2019-03-20T10:23:00Z">
         <w:r>
           <w:rPr>
             <w:color w:val="000000"/>
@@ -9459,7 +9483,7 @@
           <w:szCs w:val="27"/>
         </w:rPr>
       </w:pPr>
-      <w:bookmarkStart w:id="52" w:name="analytical_model_arm.analytical_model_pa"/>
+      <w:bookmarkStart w:id="54" w:name="analytical_model_arm.analytical_model_pa"/>
       <w:r>
         <w:rPr>
           <w:b/>
@@ -9470,7 +9494,7 @@
         </w:rPr>
         <w:t>UR1: </w:t>
       </w:r>
-      <w:bookmarkEnd w:id="52"/>
+      <w:bookmarkEnd w:id="54"/>
       <w:r>
         <w:rPr>
           <w:color w:val="000000"/>
@@ -9741,7 +9765,7 @@
         </w:rPr>
         <w:t> may be an</w:t>
       </w:r>
-      <w:ins w:id="53" w:author="Sapp (US), Brandon" w:date="2019-03-20T10:29:00Z">
+      <w:ins w:id="55" w:author="Sapp (US), Brandon" w:date="2019-03-20T10:29:00Z">
         <w:r>
           <w:rPr>
             <w:color w:val="000000"/>
@@ -9827,7 +9851,7 @@
         </w:rPr>
         <w:t>NOTE    These points are the points at which a simulator allows a user to s</w:t>
       </w:r>
-      <w:del w:id="54" w:author="Sapp (US), Brandon" w:date="2019-03-20T10:23:00Z">
+      <w:del w:id="56" w:author="Sapp (US), Brandon" w:date="2019-03-20T10:23:00Z">
         <w:r>
           <w:rPr>
             <w:color w:val="000000"/>
@@ -9873,7 +9897,7 @@
         </w:rPr>
         <w:t xml:space="preserve"> to a stimulus in an experiment. In this context, </w:t>
       </w:r>
-      <w:ins w:id="55" w:author="Sapp (US), Brandon" w:date="2019-03-20T10:23:00Z">
+      <w:ins w:id="57" w:author="Sapp (US), Brandon" w:date="2019-03-20T10:23:00Z">
         <w:r>
           <w:rPr>
             <w:color w:val="000000"/>
@@ -9942,7 +9966,7 @@
         </w:rPr>
         <w:t> must be the same as that leaving the same applicat</w:t>
       </w:r>
-      <w:ins w:id="56" w:author="Sapp (US), Brandon" w:date="2019-03-20T10:24:00Z">
+      <w:ins w:id="58" w:author="Sapp (US), Brandon" w:date="2019-03-20T10:24:00Z">
         <w:r>
           <w:rPr>
             <w:color w:val="000000"/>
@@ -9972,7 +9996,7 @@
         </w:rPr>
         <w:t>. The structure of the port is not visible merely by accessing this information. The subtypes of this object provide more visibility into the underlying structure as appropriate. Members of the subtype tree of this object are populated as needed by an application in order to disclose the appropriate level of detail. The specialization in the subtypes of this object occur</w:t>
       </w:r>
-      <w:ins w:id="57" w:author="Sapp (US), Brandon" w:date="2019-03-20T10:24:00Z">
+      <w:ins w:id="59" w:author="Sapp (US), Brandon" w:date="2019-03-20T10:24:00Z">
         <w:r>
           <w:rPr>
             <w:color w:val="000000"/>
@@ -10348,7 +10372,7 @@
         </w:rPr>
         <w:t>NOTE 1   Containment</w:t>
       </w:r>
-      <w:ins w:id="58" w:author="Sapp (US), Brandon" w:date="2019-03-20T10:24:00Z">
+      <w:ins w:id="60" w:author="Sapp (US), Brandon" w:date="2019-03-20T10:24:00Z">
         <w:r>
           <w:rPr>
             <w:color w:val="000000"/>
@@ -10362,7 +10386,7 @@
         </w:rPr>
         <w:t xml:space="preserve"> in this case</w:t>
       </w:r>
-      <w:ins w:id="59" w:author="Sapp (US), Brandon" w:date="2019-03-20T10:24:00Z">
+      <w:ins w:id="61" w:author="Sapp (US), Brandon" w:date="2019-03-20T10:24:00Z">
         <w:r>
           <w:rPr>
             <w:color w:val="000000"/>
@@ -10544,7 +10568,7 @@
         </w:rPr>
         <w:t>NOTE</w:t>
       </w:r>
-      <w:ins w:id="60" w:author="Sapp (US), Brandon" w:date="2019-03-20T10:31:00Z">
+      <w:ins w:id="62" w:author="Sapp (US), Brandon" w:date="2019-03-20T10:31:00Z">
         <w:r>
           <w:rPr>
             <w:color w:val="000000"/>
@@ -11293,7 +11317,7 @@
         </w:rPr>
         <w:t xml:space="preserve">specifies </w:t>
       </w:r>
-      <w:del w:id="61" w:author="Sapp (US), Brandon" w:date="2019-03-20T10:24:00Z">
+      <w:del w:id="63" w:author="Sapp (US), Brandon" w:date="2019-03-20T10:24:00Z">
         <w:r>
           <w:rPr>
             <w:color w:val="000000"/>
@@ -11331,7 +11355,7 @@
         </w:rPr>
         <w:t> in a</w:t>
       </w:r>
-      <w:ins w:id="62" w:author="Sapp (US), Brandon" w:date="2019-03-20T10:24:00Z">
+      <w:ins w:id="64" w:author="Sapp (US), Brandon" w:date="2019-03-20T10:24:00Z">
         <w:r>
           <w:rPr>
             <w:color w:val="000000"/>
@@ -12477,7 +12501,7 @@
           <w:szCs w:val="27"/>
         </w:rPr>
       </w:pPr>
-      <w:bookmarkStart w:id="63" w:name="analytical_model_arm.analytical_model_po"/>
+      <w:bookmarkStart w:id="65" w:name="analytical_model_arm.analytical_model_po"/>
       <w:r>
         <w:rPr>
           <w:b/>
@@ -12489,7 +12513,7 @@
         <w:lastRenderedPageBreak/>
         <w:t>WR2: </w:t>
       </w:r>
-      <w:bookmarkEnd w:id="63"/>
+      <w:bookmarkEnd w:id="65"/>
       <w:r>
         <w:rPr>
           <w:color w:val="000000"/>
@@ -12790,19 +12814,11 @@
           <w:szCs w:val="27"/>
         </w:rPr>
       </w:pPr>
-      <w:bookmarkStart w:id="64" w:name="_GoBack"/>
-      <w:r>
-        <w:rPr>
-          <w:color w:val="000000"/>
-        </w:rPr>
-        <w:t>EXAMPLE</w:t>
-      </w:r>
-      <w:bookmarkEnd w:id="64"/>
-      <w:r>
-        <w:rPr>
-          <w:color w:val="000000"/>
-        </w:rPr>
-        <w:t>    Some examples are in the allocation to a functional unit terminal definition for analysis, or in mapping between a distributed model and a lumped equivalent circuit model, or in mapping to a vector port specified in an external syntax.</w:t>
+      <w:r>
+        <w:rPr>
+          <w:color w:val="000000"/>
+        </w:rPr>
+        <w:t>EXAMPLE    Some examples are in the allocation to a functional unit terminal definition for analysis, or in mapping between a distributed model and a lumped equivalent circuit model, or in mapping to a vector port specified in an external syntax.</w:t>
       </w:r>
     </w:p>
     <w:p>
@@ -13027,7 +13043,7 @@
           <w:szCs w:val="27"/>
         </w:rPr>
       </w:pPr>
-      <w:bookmarkStart w:id="65" w:name="analytical_model_arm.analytical_model_sc"/>
+      <w:bookmarkStart w:id="66" w:name="analytical_model_arm.analytical_model_sc"/>
       <w:r>
         <w:rPr>
           <w:b/>
@@ -13038,7 +13054,7 @@
         </w:rPr>
         <w:t>WR2: </w:t>
       </w:r>
-      <w:bookmarkEnd w:id="65"/>
+      <w:bookmarkEnd w:id="66"/>
       <w:r>
         <w:rPr>
           <w:b/>
@@ -13357,7 +13373,7 @@
         </w:rPr>
         <w:t>NOTE    The cardinality of the structured port is known</w:t>
       </w:r>
-      <w:ins w:id="66" w:author="Sapp (US), Brandon" w:date="2019-03-20T10:25:00Z">
+      <w:ins w:id="67" w:author="Sapp (US), Brandon" w:date="2019-03-20T10:25:00Z">
         <w:r>
           <w:rPr>
             <w:color w:val="000000"/>
@@ -14353,7 +14369,7 @@
         </w:rPr>
         <w:t> is a</w:t>
       </w:r>
-      <w:ins w:id="67" w:author="Sapp (US), Brandon" w:date="2019-03-20T10:29:00Z">
+      <w:ins w:id="68" w:author="Sapp (US), Brandon" w:date="2019-03-20T10:29:00Z">
         <w:r>
           <w:rPr>
             <w:color w:val="000000"/>
@@ -14399,14 +14415,14 @@
         </w:rPr>
         <w:t>NOTE 1</w:t>
       </w:r>
-      <w:bookmarkEnd w:id="29"/>
+      <w:bookmarkEnd w:id="31"/>
       <w:r>
         <w:rPr>
           <w:color w:val="000000"/>
         </w:rPr>
         <w:t>   In this part of ISO 10303, a high impedance port state is considered to be a value assigned during</w:t>
       </w:r>
-      <w:del w:id="68" w:author="Sapp (US), Brandon" w:date="2019-03-20T10:25:00Z">
+      <w:del w:id="69" w:author="Sapp (US), Brandon" w:date="2019-03-20T10:25:00Z">
         <w:r>
           <w:rPr>
             <w:color w:val="000000"/>
@@ -14420,7 +14436,7 @@
         </w:rPr>
         <w:t xml:space="preserve"> simulation and is not a type declaration. It is represented by a string value assigned in accordance with the language reference manual. In the case that four state logic is used for simulation, that is "zero", "one", "unknown", "inactive" the property type shall be explicitly declared as a string because ISO 10303-11 does not define four</w:t>
       </w:r>
-      <w:ins w:id="69" w:author="Sapp (US), Brandon" w:date="2019-03-20T10:25:00Z">
+      <w:ins w:id="70" w:author="Sapp (US), Brandon" w:date="2019-03-20T10:25:00Z">
         <w:r>
           <w:rPr>
             <w:color w:val="000000"/>
@@ -14428,7 +14444,7 @@
           <w:t>-</w:t>
         </w:r>
       </w:ins>
-      <w:del w:id="70" w:author="Sapp (US), Brandon" w:date="2019-03-20T10:25:00Z">
+      <w:del w:id="71" w:author="Sapp (US), Brandon" w:date="2019-03-20T10:25:00Z">
         <w:r>
           <w:rPr>
             <w:color w:val="000000"/>
@@ -14442,7 +14458,7 @@
         </w:rPr>
         <w:t xml:space="preserve">state logic. Other more complex valued logic shall also use </w:t>
       </w:r>
-      <w:ins w:id="71" w:author="Sapp (US), Brandon" w:date="2019-03-20T10:25:00Z">
+      <w:ins w:id="72" w:author="Sapp (US), Brandon" w:date="2019-03-20T10:25:00Z">
         <w:r>
           <w:rPr>
             <w:color w:val="000000"/>
@@ -14472,7 +14488,7 @@
         </w:rPr>
         <w:t>NOTE 2</w:t>
       </w:r>
-      <w:bookmarkEnd w:id="30"/>
+      <w:bookmarkEnd w:id="32"/>
       <w:r>
         <w:rPr>
           <w:color w:val="000000"/>
@@ -14607,7 +14623,7 @@
         </w:rPr>
         <w:t> with an identifier of "output valid" is "inactive" for the same event or at the same time mark that the</w:t>
       </w:r>
-      <w:ins w:id="72" w:author="Sapp (US), Brandon" w:date="2019-03-20T10:29:00Z">
+      <w:ins w:id="73" w:author="Sapp (US), Brandon" w:date="2019-03-20T10:29:00Z">
         <w:r>
           <w:rPr>
             <w:color w:val="000000"/>
@@ -14647,7 +14663,7 @@
         </w:rPr>
         <w:t>NOTE 3</w:t>
       </w:r>
-      <w:bookmarkEnd w:id="31"/>
+      <w:bookmarkEnd w:id="33"/>
       <w:r>
         <w:rPr>
           <w:color w:val="000000"/>
@@ -14670,7 +14686,7 @@
         </w:rPr>
         <w:t>NOTE 4</w:t>
       </w:r>
-      <w:bookmarkEnd w:id="38"/>
+      <w:bookmarkEnd w:id="40"/>
       <w:r>
         <w:rPr>
           <w:color w:val="000000"/>
@@ -15279,7 +15295,7 @@
         </w:rPr>
         <w:t>, a</w:t>
       </w:r>
-      <w:ins w:id="73" w:author="Sapp (US), Brandon" w:date="2019-03-20T10:29:00Z">
+      <w:ins w:id="74" w:author="Sapp (US), Brandon" w:date="2019-03-20T10:29:00Z">
         <w:r>
           <w:rPr>
             <w:color w:val="000000"/>
@@ -16593,7 +16609,7 @@
           <w:szCs w:val="27"/>
         </w:rPr>
       </w:pPr>
-      <w:bookmarkStart w:id="74" w:name="analytical_model_arm.digital_analytical_"/>
+      <w:bookmarkStart w:id="75" w:name="analytical_model_arm.digital_analytical_"/>
       <w:r>
         <w:rPr>
           <w:b/>
@@ -16604,7 +16620,7 @@
         </w:rPr>
         <w:t>WR1: </w:t>
       </w:r>
-      <w:bookmarkEnd w:id="74"/>
+      <w:bookmarkEnd w:id="75"/>
       <w:r>
         <w:rPr>
           <w:color w:val="000000"/>
@@ -16877,7 +16893,7 @@
         </w:rPr>
         <w:t>NOTE </w:t>
       </w:r>
-      <w:bookmarkEnd w:id="12"/>
+      <w:bookmarkEnd w:id="13"/>
       <w:r>
         <w:rPr>
           <w:color w:val="000000"/>
@@ -17249,7 +17265,7 @@
           <w:szCs w:val="27"/>
         </w:rPr>
       </w:pPr>
-      <w:bookmarkStart w:id="75" w:name="analytical_model_arm.reference_part_temp"/>
+      <w:bookmarkStart w:id="76" w:name="analytical_model_arm.reference_part_temp"/>
       <w:r>
         <w:rPr>
           <w:b/>
@@ -17260,7 +17276,7 @@
         </w:rPr>
         <w:t>UR1: </w:t>
       </w:r>
-      <w:bookmarkEnd w:id="75"/>
+      <w:bookmarkEnd w:id="76"/>
       <w:r>
         <w:rPr>
           <w:color w:val="000000"/>
@@ -17912,7 +17928,7 @@
           <w:szCs w:val="27"/>
         </w:rPr>
       </w:pPr>
-      <w:bookmarkStart w:id="76" w:name="analytical_model_arm.terminal_pair_port_"/>
+      <w:bookmarkStart w:id="77" w:name="analytical_model_arm.terminal_pair_port_"/>
       <w:r>
         <w:rPr>
           <w:b/>
@@ -17923,7 +17939,7 @@
         </w:rPr>
         <w:t>WR1: </w:t>
       </w:r>
-      <w:bookmarkEnd w:id="76"/>
+      <w:bookmarkEnd w:id="77"/>
       <w:r>
         <w:rPr>
           <w:color w:val="000000"/>
@@ -18226,7 +18242,15 @@
         <w:rPr>
           <w:color w:val="000000"/>
         </w:rPr>
-        <w:t> is a "through unit". A temperature is an "across unit". Reference: ISO 10303-41.</w:t>
+        <w:t xml:space="preserve"> is a "through unit". </w:t>
+      </w:r>
+      <w:bookmarkStart w:id="78" w:name="_GoBack"/>
+      <w:bookmarkEnd w:id="78"/>
+      <w:r>
+        <w:rPr>
+          <w:color w:val="000000"/>
+        </w:rPr>
+        <w:t>A temperature is an "across unit". Reference: ISO 10303-41.</w:t>
       </w:r>
     </w:p>
     <w:p>
@@ -18407,7 +18431,7 @@
           <w:szCs w:val="27"/>
         </w:rPr>
       </w:pPr>
-      <w:bookmarkStart w:id="77" w:name="analytical_model_arm.through_port_variab"/>
+      <w:bookmarkStart w:id="79" w:name="analytical_model_arm.through_port_variab"/>
       <w:r>
         <w:rPr>
           <w:b/>
@@ -18418,7 +18442,7 @@
         </w:rPr>
         <w:t>WR1: </w:t>
       </w:r>
-      <w:bookmarkEnd w:id="77"/>
+      <w:bookmarkEnd w:id="79"/>
       <w:r>
         <w:rPr>
           <w:color w:val="000000"/>
@@ -18754,7 +18778,7 @@
         </w:rPr>
         <w:t>EXAMPLE </w:t>
       </w:r>
-      <w:bookmarkEnd w:id="15"/>
+      <w:bookmarkEnd w:id="17"/>
       <w:r>
         <w:rPr>
           <w:color w:val="000000"/>
@@ -19219,7 +19243,7 @@
           <w:szCs w:val="27"/>
         </w:rPr>
       </w:pPr>
-      <w:bookmarkStart w:id="78" w:name="analytical_model_arm.transform_port_vari"/>
+      <w:bookmarkStart w:id="80" w:name="analytical_model_arm.transform_port_vari"/>
       <w:r>
         <w:rPr>
           <w:b/>
@@ -19230,7 +19254,7 @@
         </w:rPr>
         <w:t>WR2: </w:t>
       </w:r>
-      <w:bookmarkEnd w:id="78"/>
+      <w:bookmarkEnd w:id="80"/>
       <w:r>
         <w:rPr>
           <w:color w:val="000000"/>
@@ -19307,14 +19331,14 @@
           <w:color w:val="000000"/>
         </w:rPr>
       </w:pPr>
-      <w:bookmarkStart w:id="79" w:name="rules"/>
+      <w:bookmarkStart w:id="81" w:name="rules"/>
       <w:r>
         <w:rPr>
           <w:color w:val="000000"/>
         </w:rPr>
         <w:t>4.4 ARM rule definitions</w:t>
       </w:r>
-      <w:bookmarkEnd w:id="79"/>
+      <w:bookmarkEnd w:id="81"/>
     </w:p>
     <w:p>
       <w:pPr>
@@ -19649,7 +19673,7 @@
           <w:szCs w:val="27"/>
         </w:rPr>
       </w:pPr>
-      <w:bookmarkStart w:id="80" w:name="analytical_model_arm.analytical_model_ve"/>
+      <w:bookmarkStart w:id="82" w:name="analytical_model_arm.analytical_model_ve"/>
       <w:r>
         <w:rPr>
           <w:b/>
@@ -19660,7 +19684,7 @@
         </w:rPr>
         <w:t>WR1: </w:t>
       </w:r>
-      <w:bookmarkEnd w:id="80"/>
+      <w:bookmarkEnd w:id="82"/>
       <w:r>
         <w:rPr>
           <w:color w:val="000000"/>
@@ -19689,7 +19713,7 @@
         </w:rPr>
         <w:t> that refers</w:t>
       </w:r>
-      <w:ins w:id="81" w:author="Sapp (US), Brandon" w:date="2019-03-20T10:25:00Z">
+      <w:ins w:id="83" w:author="Sapp (US), Brandon" w:date="2019-03-20T10:25:00Z">
         <w:r>
           <w:rPr>
             <w:color w:val="000000"/>
@@ -20083,7 +20107,7 @@
           <w:szCs w:val="27"/>
         </w:rPr>
       </w:pPr>
-      <w:bookmarkStart w:id="82" w:name="analytical_model_arm.analytical_model_de"/>
+      <w:bookmarkStart w:id="84" w:name="analytical_model_arm.analytical_model_de"/>
       <w:r>
         <w:rPr>
           <w:b/>
@@ -20094,7 +20118,7 @@
         </w:rPr>
         <w:t>WR1: </w:t>
       </w:r>
-      <w:bookmarkEnd w:id="82"/>
+      <w:bookmarkEnd w:id="84"/>
       <w:r>
         <w:rPr>
           <w:color w:val="000000"/>
@@ -20123,7 +20147,7 @@
         </w:rPr>
         <w:t> that refers</w:t>
       </w:r>
-      <w:ins w:id="83" w:author="Sapp (US), Brandon" w:date="2019-03-20T10:26:00Z">
+      <w:ins w:id="85" w:author="Sapp (US), Brandon" w:date="2019-03-20T10:26:00Z">
         <w:r>
           <w:rPr>
             <w:color w:val="000000"/>
@@ -21197,7 +21221,7 @@
 </file>
 
 <file path=customXml/itemProps1.xml><?xml version="1.0" encoding="utf-8"?>
-<ds:datastoreItem xmlns:ds="http://schemas.openxmlformats.org/officeDocument/2006/customXml" ds:itemID="{6A60285A-4767-4CF7-8B38-1FF73E763335}">
+<ds:datastoreItem xmlns:ds="http://schemas.openxmlformats.org/officeDocument/2006/customXml" ds:itemID="{E21593D5-C950-4CC6-B170-6DE610323364}">
   <ds:schemaRefs>
     <ds:schemaRef ds:uri="http://schemas.openxmlformats.org/officeDocument/2006/bibliography"/>
   </ds:schemaRefs>

</xml_diff>